<commit_message>
tambah font dan perbaikan typo
</commit_message>
<xml_diff>
--- a/public/templates/surat_undangan_panitia.docx
+++ b/public/templates/surat_undangan_panitia.docx
@@ -2462,8 +2462,8 @@
         <w:tblLook w:val="04A0" w:firstRow="1" w:lastRow="0" w:firstColumn="1" w:lastColumn="0" w:noHBand="0" w:noVBand="1"/>
       </w:tblPr>
       <w:tblGrid>
-        <w:gridCol w:w="504"/>
-        <w:gridCol w:w="3069"/>
+        <w:gridCol w:w="596"/>
+        <w:gridCol w:w="2977"/>
         <w:gridCol w:w="1984"/>
       </w:tblGrid>
       <w:tr>
@@ -2473,7 +2473,7 @@
         </w:trPr>
         <w:tc>
           <w:tcPr>
-            <w:tcW w:w="504" w:type="dxa"/>
+            <w:tcW w:w="596" w:type="dxa"/>
             <w:shd w:val="clear" w:color="auto" w:fill="FBD4B4" w:themeFill="accent6" w:themeFillTint="66"/>
             <w:noWrap/>
             <w:vAlign w:val="center"/>
@@ -2504,7 +2504,7 @@
         </w:tc>
         <w:tc>
           <w:tcPr>
-            <w:tcW w:w="3069" w:type="dxa"/>
+            <w:tcW w:w="2977" w:type="dxa"/>
             <w:shd w:val="clear" w:color="auto" w:fill="FBD4B4" w:themeFill="accent6" w:themeFillTint="66"/>
             <w:noWrap/>
             <w:vAlign w:val="center"/>
@@ -2559,7 +2559,7 @@
                 <w:szCs w:val="22"/>
                 <w:lang w:val="en-US" w:eastAsia="en-US"/>
               </w:rPr>
-              <w:t>Posisi</w:t>
+              <w:t>Jabatan</w:t>
             </w:r>
             <w:proofErr w:type="spellEnd"/>
           </w:p>
@@ -2571,7 +2571,7 @@
         </w:trPr>
         <w:tc>
           <w:tcPr>
-            <w:tcW w:w="504" w:type="dxa"/>
+            <w:tcW w:w="596" w:type="dxa"/>
             <w:noWrap/>
             <w:vAlign w:val="center"/>
           </w:tcPr>
@@ -2603,7 +2603,7 @@
         </w:tc>
         <w:tc>
           <w:tcPr>
-            <w:tcW w:w="3069" w:type="dxa"/>
+            <w:tcW w:w="2977" w:type="dxa"/>
             <w:noWrap/>
             <w:vAlign w:val="center"/>
           </w:tcPr>

</xml_diff>